<commit_message>
Minor update to status sheet and ER diagram - authentication
</commit_message>
<xml_diff>
--- a/DatabaseDesign/DatabaseManagementSystems/Status week 35.docx
+++ b/DatabaseDesign/DatabaseManagementSystems/Status week 35.docx
@@ -56,6 +56,12 @@
           <w:lang w:val="en-US"/>
         </w:rPr>
         <w:t>We have also written the first draft of an ER diagram and created the DDL SQL definition for creating the database.</w:t>
+      </w:r>
+      <w:r>
+        <w:rPr>
+          <w:lang w:val="en-US"/>
+        </w:rPr>
+        <w:t xml:space="preserve"> Authentication is being considered and a suggestion is proposed, but a pure DB authentication is rare and somewhat complicated.</w:t>
       </w:r>
     </w:p>
     <w:p>
@@ -98,6 +104,12 @@
         </w:rPr>
         <w:t>Continue ER diagram</w:t>
       </w:r>
+      <w:r>
+        <w:rPr>
+          <w:lang w:val="en-US"/>
+        </w:rPr>
+        <w:t xml:space="preserve"> (including authentication)</w:t>
+      </w:r>
     </w:p>
     <w:p>
       <w:pPr>
@@ -173,12 +185,8 @@
       </w:pPr>
     </w:p>
     <w:sectPr>
-      <w:headerReference w:type="even" r:id="rId8"/>
-      <w:headerReference w:type="default" r:id="rId9"/>
-      <w:footerReference w:type="even" r:id="rId10"/>
-      <w:footerReference w:type="default" r:id="rId11"/>
-      <w:headerReference w:type="first" r:id="rId12"/>
-      <w:footerReference w:type="first" r:id="rId13"/>
+      <w:headerReference w:type="default" r:id="rId8"/>
+      <w:footerReference w:type="default" r:id="rId9"/>
       <w:pgSz w:w="11906" w:h="16838"/>
       <w:pgMar w:top="1701" w:right="1134" w:bottom="1701" w:left="1134" w:header="708" w:footer="708" w:gutter="0"/>
       <w:cols w:space="708"/>
@@ -217,21 +225,16 @@
 <w:ftr xmlns:ve="http://schemas.openxmlformats.org/markup-compatibility/2006" xmlns:o="urn:schemas-microsoft-com:office:office" xmlns:r="http://schemas.openxmlformats.org/officeDocument/2006/relationships" xmlns:m="http://schemas.openxmlformats.org/officeDocument/2006/math" xmlns:v="urn:schemas-microsoft-com:vml" xmlns:wp="http://schemas.openxmlformats.org/drawingml/2006/wordprocessingDrawing" xmlns:w10="urn:schemas-microsoft-com:office:word" xmlns:w="http://schemas.openxmlformats.org/wordprocessingml/2006/main" xmlns:wne="http://schemas.microsoft.com/office/word/2006/wordml">
   <w:p>
     <w:pPr>
-      <w:pStyle w:val="Sidefod"/>
-    </w:pPr>
-  </w:p>
-</w:ftr>
-</file>
-
-<file path=word/footer2.xml><?xml version="1.0" encoding="utf-8"?>
-<w:ftr xmlns:ve="http://schemas.openxmlformats.org/markup-compatibility/2006" xmlns:o="urn:schemas-microsoft-com:office:office" xmlns:r="http://schemas.openxmlformats.org/officeDocument/2006/relationships" xmlns:m="http://schemas.openxmlformats.org/officeDocument/2006/math" xmlns:v="urn:schemas-microsoft-com:vml" xmlns:wp="http://schemas.openxmlformats.org/drawingml/2006/wordprocessingDrawing" xmlns:w10="urn:schemas-microsoft-com:office:word" xmlns:w="http://schemas.openxmlformats.org/wordprocessingml/2006/main" xmlns:wne="http://schemas.microsoft.com/office/word/2006/wordml">
-  <w:p>
-    <w:pPr>
       <w:pStyle w:val="Sidehoved"/>
     </w:pPr>
     <w:r>
-      <w:t>Annelise Kajhøj</w:t>
-    </w:r>
+      <w:t xml:space="preserve">Annelise </w:t>
+    </w:r>
+    <w:proofErr w:type="spellStart"/>
+    <w:r>
+      <w:t>Kajhøj</w:t>
+    </w:r>
+    <w:proofErr w:type="spellEnd"/>
   </w:p>
   <w:p>
     <w:pPr>
@@ -241,8 +244,16 @@
       <w:rPr>
         <w:lang w:val="en-US"/>
       </w:rPr>
-      <w:t>Andreas Long Jonsson</w:t>
-    </w:r>
+      <w:t xml:space="preserve">Andreas Long </w:t>
+    </w:r>
+    <w:proofErr w:type="spellStart"/>
+    <w:r>
+      <w:rPr>
+        <w:lang w:val="en-US"/>
+      </w:rPr>
+      <w:t>Jonsson</w:t>
+    </w:r>
+    <w:proofErr w:type="spellEnd"/>
     <w:r>
       <w:tab/>
     </w:r>
@@ -283,16 +294,6 @@
 </w:ftr>
 </file>
 
-<file path=word/footer3.xml><?xml version="1.0" encoding="utf-8"?>
-<w:ftr xmlns:ve="http://schemas.openxmlformats.org/markup-compatibility/2006" xmlns:o="urn:schemas-microsoft-com:office:office" xmlns:r="http://schemas.openxmlformats.org/officeDocument/2006/relationships" xmlns:m="http://schemas.openxmlformats.org/officeDocument/2006/math" xmlns:v="urn:schemas-microsoft-com:vml" xmlns:wp="http://schemas.openxmlformats.org/drawingml/2006/wordprocessingDrawing" xmlns:w10="urn:schemas-microsoft-com:office:word" xmlns:w="http://schemas.openxmlformats.org/wordprocessingml/2006/main" xmlns:wne="http://schemas.microsoft.com/office/word/2006/wordml">
-  <w:p>
-    <w:pPr>
-      <w:pStyle w:val="Sidefod"/>
-    </w:pPr>
-  </w:p>
-</w:ftr>
-</file>
-
 <file path=word/footnotes.xml><?xml version="1.0" encoding="utf-8"?>
 <w:footnotes xmlns:ve="http://schemas.openxmlformats.org/markup-compatibility/2006" xmlns:o="urn:schemas-microsoft-com:office:office" xmlns:r="http://schemas.openxmlformats.org/officeDocument/2006/relationships" xmlns:m="http://schemas.openxmlformats.org/officeDocument/2006/math" xmlns:v="urn:schemas-microsoft-com:vml" xmlns:wp="http://schemas.openxmlformats.org/drawingml/2006/wordprocessingDrawing" xmlns:w10="urn:schemas-microsoft-com:office:word" xmlns:w="http://schemas.openxmlformats.org/wordprocessingml/2006/main" xmlns:wne="http://schemas.microsoft.com/office/word/2006/wordml">
   <w:footnote w:type="separator" w:id="-1">
@@ -323,16 +324,6 @@
   <w:p>
     <w:pPr>
       <w:pStyle w:val="Sidehoved"/>
-    </w:pPr>
-  </w:p>
-</w:hdr>
-</file>
-
-<file path=word/header2.xml><?xml version="1.0" encoding="utf-8"?>
-<w:hdr xmlns:ve="http://schemas.openxmlformats.org/markup-compatibility/2006" xmlns:o="urn:schemas-microsoft-com:office:office" xmlns:r="http://schemas.openxmlformats.org/officeDocument/2006/relationships" xmlns:m="http://schemas.openxmlformats.org/officeDocument/2006/math" xmlns:v="urn:schemas-microsoft-com:vml" xmlns:wp="http://schemas.openxmlformats.org/drawingml/2006/wordprocessingDrawing" xmlns:w10="urn:schemas-microsoft-com:office:word" xmlns:w="http://schemas.openxmlformats.org/wordprocessingml/2006/main" xmlns:wne="http://schemas.microsoft.com/office/word/2006/wordml">
-  <w:p>
-    <w:pPr>
-      <w:pStyle w:val="Sidehoved"/>
       <w:rPr>
         <w:lang w:val="en-US"/>
       </w:rPr>
@@ -374,7 +365,18 @@
         <w:lang w:val="en-US"/>
       </w:rPr>
       <w:tab/>
-      <w:t>23-08-2013</w:t>
+    </w:r>
+    <w:r>
+      <w:rPr>
+        <w:lang w:val="en-US"/>
+      </w:rPr>
+      <w:t>30</w:t>
+    </w:r>
+    <w:r>
+      <w:rPr>
+        <w:lang w:val="en-US"/>
+      </w:rPr>
+      <w:t>-08-2013</w:t>
     </w:r>
   </w:p>
   <w:p>
@@ -402,16 +404,6 @@
       </w:rPr>
       <w:t>on: 1</w:t>
     </w:r>
-  </w:p>
-</w:hdr>
-</file>
-
-<file path=word/header3.xml><?xml version="1.0" encoding="utf-8"?>
-<w:hdr xmlns:ve="http://schemas.openxmlformats.org/markup-compatibility/2006" xmlns:o="urn:schemas-microsoft-com:office:office" xmlns:r="http://schemas.openxmlformats.org/officeDocument/2006/relationships" xmlns:m="http://schemas.openxmlformats.org/officeDocument/2006/math" xmlns:v="urn:schemas-microsoft-com:vml" xmlns:wp="http://schemas.openxmlformats.org/drawingml/2006/wordprocessingDrawing" xmlns:w10="urn:schemas-microsoft-com:office:word" xmlns:w="http://schemas.openxmlformats.org/wordprocessingml/2006/main" xmlns:wne="http://schemas.microsoft.com/office/word/2006/wordml">
-  <w:p>
-    <w:pPr>
-      <w:pStyle w:val="Sidehoved"/>
-    </w:pPr>
   </w:p>
 </w:hdr>
 </file>
@@ -1243,7 +1235,7 @@
 </file>
 
 <file path=customXml/itemProps1.xml><?xml version="1.0" encoding="utf-8"?>
-<ds:datastoreItem xmlns:ds="http://schemas.openxmlformats.org/officeDocument/2006/customXml" ds:itemID="{68BB01E7-ADB6-44D4-8D21-BCFA50D40530}">
+<ds:datastoreItem xmlns:ds="http://schemas.openxmlformats.org/officeDocument/2006/customXml" ds:itemID="{667CDC51-A0DE-4AB0-B052-70A3BC969FA3}">
   <ds:schemaRefs>
     <ds:schemaRef ds:uri="http://schemas.openxmlformats.org/officeDocument/2006/bibliography"/>
   </ds:schemaRefs>

</xml_diff>